<commit_message>
Alles was uns noch fehlt gelb markiert
</commit_message>
<xml_diff>
--- a/Feedback_Gruppe04.docx
+++ b/Feedback_Gruppe04.docx
@@ -24,8 +24,14 @@
           <w:ilvl w:val="0"/>
           <w:numId w:val="1"/>
         </w:numPr>
+        <w:rPr>
+          <w:highlight w:val="yellow"/>
+        </w:rPr>
       </w:pPr>
       <w:r>
+        <w:rPr>
+          <w:highlight w:val="yellow"/>
+        </w:rPr>
         <w:t xml:space="preserve">kA, ob das funktioniert, aber es wäre optisch sehr schön, wenn das HTML in Blocksatz wäre: </w:t>
       </w:r>
       <w:hyperlink r:id="rId5" w:history="1">
@@ -33,24 +39,9 @@
           <w:rPr>
             <w:rStyle w:val="Hyperlink"/>
             <w:color w:val="auto"/>
+            <w:highlight w:val="yellow"/>
           </w:rPr>
-          <w:t>https://stackoverflow.com/questions/43222169/how-to-justify-the-text-</w:t>
-        </w:r>
-        <w:bookmarkStart w:id="0" w:name="_GoBack"/>
-        <w:bookmarkEnd w:id="0"/>
-        <w:r>
-          <w:rPr>
-            <w:rStyle w:val="Hyperlink"/>
-            <w:color w:val="auto"/>
-          </w:rPr>
-          <w:t>t</w:t>
-        </w:r>
-        <w:r>
-          <w:rPr>
-            <w:rStyle w:val="Hyperlink"/>
-            <w:color w:val="auto"/>
-          </w:rPr>
-          <w:t>o-both-sides-when-knitting-html-in-rmarkdown</w:t>
+          <w:t>https://stackoverflow.com/questions/43222169/how-to-justify-the-text-to-both-sides-when-knitting-html-in-rmarkdown</w:t>
         </w:r>
       </w:hyperlink>
     </w:p>
@@ -310,12 +301,14 @@
           <w:numId w:val="1"/>
         </w:numPr>
         <w:rPr>
+          <w:highlight w:val="yellow"/>
           <w:lang w:val="en-US"/>
         </w:rPr>
       </w:pPr>
       <w:r>
         <w:rPr>
           <w:rFonts w:ascii="Segoe UI" w:hAnsi="Segoe UI" w:cs="Segoe UI"/>
+          <w:highlight w:val="yellow"/>
           <w:shd w:val="clear" w:color="auto" w:fill="FFFFFF"/>
           <w:lang w:val="en-US"/>
         </w:rPr>
@@ -325,6 +318,7 @@
       <w:r>
         <w:rPr>
           <w:rFonts w:ascii="Segoe UI" w:hAnsi="Segoe UI" w:cs="Segoe UI"/>
+          <w:highlight w:val="yellow"/>
           <w:shd w:val="clear" w:color="auto" w:fill="FFFFFF"/>
           <w:lang w:val="en-US"/>
         </w:rPr>
@@ -334,6 +328,7 @@
       <w:r>
         <w:rPr>
           <w:rFonts w:ascii="Segoe UI" w:hAnsi="Segoe UI" w:cs="Segoe UI"/>
+          <w:highlight w:val="yellow"/>
           <w:shd w:val="clear" w:color="auto" w:fill="FFFFFF"/>
           <w:lang w:val="en-US"/>
         </w:rPr>
@@ -342,6 +337,7 @@
       <w:r>
         <w:rPr>
           <w:rFonts w:ascii="Segoe UI" w:hAnsi="Segoe UI" w:cs="Segoe UI"/>
+          <w:highlight w:val="yellow"/>
           <w:shd w:val="clear" w:color="auto" w:fill="FFFFFF"/>
           <w:lang w:val="en-US"/>
         </w:rPr>
@@ -350,6 +346,7 @@
       <w:r>
         <w:rPr>
           <w:rFonts w:ascii="Segoe UI" w:hAnsi="Segoe UI" w:cs="Segoe UI"/>
+          <w:highlight w:val="yellow"/>
           <w:shd w:val="clear" w:color="auto" w:fill="FFFFFF"/>
           <w:lang w:val="en-US"/>
         </w:rPr>
@@ -711,6 +708,7 @@
           <w:numId w:val="1"/>
         </w:numPr>
         <w:rPr>
+          <w:highlight w:val="yellow"/>
           <w:lang w:val="de-DE"/>
         </w:rPr>
       </w:pPr>
@@ -718,6 +716,7 @@
       <w:r>
         <w:rPr>
           <w:rFonts w:ascii="Segoe UI" w:hAnsi="Segoe UI" w:cs="Segoe UI"/>
+          <w:highlight w:val="yellow"/>
           <w:shd w:val="clear" w:color="auto" w:fill="FFFFFF"/>
           <w:lang w:val="de-DE"/>
         </w:rPr>
@@ -727,6 +726,7 @@
       <w:r>
         <w:rPr>
           <w:rFonts w:ascii="Segoe UI" w:hAnsi="Segoe UI" w:cs="Segoe UI"/>
+          <w:highlight w:val="yellow"/>
           <w:shd w:val="clear" w:color="auto" w:fill="FFFFFF"/>
           <w:lang w:val="de-DE"/>
         </w:rPr>
@@ -736,6 +736,7 @@
       <w:r>
         <w:rPr>
           <w:rFonts w:ascii="Segoe UI" w:hAnsi="Segoe UI" w:cs="Segoe UI"/>
+          <w:highlight w:val="yellow"/>
           <w:shd w:val="clear" w:color="auto" w:fill="FFFFFF"/>
           <w:lang w:val="de-DE"/>
         </w:rPr>
@@ -745,6 +746,7 @@
       <w:r>
         <w:rPr>
           <w:rFonts w:ascii="Segoe UI" w:hAnsi="Segoe UI" w:cs="Segoe UI"/>
+          <w:highlight w:val="yellow"/>
           <w:shd w:val="clear" w:color="auto" w:fill="FFFFFF"/>
           <w:lang w:val="de-DE"/>
         </w:rPr>
@@ -753,6 +755,7 @@
       <w:r>
         <w:rPr>
           <w:rFonts w:ascii="Segoe UI" w:hAnsi="Segoe UI" w:cs="Segoe UI"/>
+          <w:highlight w:val="yellow"/>
           <w:shd w:val="clear" w:color="auto" w:fill="FFFFFF"/>
         </w:rPr>
         <w:sym w:font="Wingdings" w:char="F0E0"/>
@@ -760,6 +763,7 @@
       <w:r>
         <w:rPr>
           <w:rFonts w:ascii="Segoe UI" w:hAnsi="Segoe UI" w:cs="Segoe UI"/>
+          <w:highlight w:val="yellow"/>
           <w:shd w:val="clear" w:color="auto" w:fill="FFFFFF"/>
           <w:lang w:val="de-DE"/>
         </w:rPr>
@@ -769,6 +773,7 @@
       <w:r>
         <w:rPr>
           <w:rFonts w:ascii="Segoe UI" w:hAnsi="Segoe UI" w:cs="Segoe UI"/>
+          <w:highlight w:val="yellow"/>
           <w:shd w:val="clear" w:color="auto" w:fill="FFFFFF"/>
           <w:lang w:val="de-DE"/>
         </w:rPr>
@@ -778,6 +783,7 @@
       <w:r>
         <w:rPr>
           <w:rFonts w:ascii="Segoe UI" w:hAnsi="Segoe UI" w:cs="Segoe UI"/>
+          <w:highlight w:val="yellow"/>
           <w:shd w:val="clear" w:color="auto" w:fill="FFFFFF"/>
           <w:lang w:val="de-DE"/>
         </w:rPr>
@@ -787,6 +793,7 @@
       <w:r>
         <w:rPr>
           <w:rFonts w:ascii="Segoe UI" w:hAnsi="Segoe UI" w:cs="Segoe UI"/>
+          <w:highlight w:val="yellow"/>
           <w:shd w:val="clear" w:color="auto" w:fill="FFFFFF"/>
           <w:lang w:val="de-DE"/>
         </w:rPr>
@@ -796,6 +803,7 @@
       <w:r>
         <w:rPr>
           <w:rFonts w:ascii="Segoe UI" w:hAnsi="Segoe UI" w:cs="Segoe UI"/>
+          <w:highlight w:val="yellow"/>
           <w:shd w:val="clear" w:color="auto" w:fill="FFFFFF"/>
           <w:lang w:val="de-DE"/>
         </w:rPr>
@@ -805,6 +813,7 @@
       <w:r>
         <w:rPr>
           <w:rFonts w:ascii="Segoe UI" w:hAnsi="Segoe UI" w:cs="Segoe UI"/>
+          <w:highlight w:val="yellow"/>
           <w:shd w:val="clear" w:color="auto" w:fill="FFFFFF"/>
           <w:lang w:val="de-DE"/>
         </w:rPr>
@@ -814,6 +823,7 @@
       <w:r>
         <w:rPr>
           <w:rFonts w:ascii="Segoe UI" w:hAnsi="Segoe UI" w:cs="Segoe UI"/>
+          <w:highlight w:val="yellow"/>
           <w:shd w:val="clear" w:color="auto" w:fill="FFFFFF"/>
           <w:lang w:val="de-DE"/>
         </w:rPr>
@@ -823,45 +833,40 @@
         <w:rPr>
           <w:rFonts w:ascii="Segoe UI" w:hAnsi="Segoe UI" w:cs="Segoe UI"/>
           <w:color w:val="FF0000"/>
+          <w:highlight w:val="yellow"/>
           <w:shd w:val="clear" w:color="auto" w:fill="FFFFFF"/>
           <w:lang w:val="de-DE"/>
         </w:rPr>
-        <w:t>habe ich dahinter geschrieben unte</w:t>
-      </w:r>
+        <w:t xml:space="preserve">habe ich dahinter geschrieben unter „such </w:t>
+      </w:r>
+      <w:proofErr w:type="spellStart"/>
       <w:r>
         <w:rPr>
           <w:rFonts w:ascii="Segoe UI" w:hAnsi="Segoe UI" w:cs="Segoe UI"/>
           <w:color w:val="FF0000"/>
+          <w:highlight w:val="yellow"/>
           <w:shd w:val="clear" w:color="auto" w:fill="FFFFFF"/>
           <w:lang w:val="de-DE"/>
         </w:rPr>
-        <w:t xml:space="preserve">r „such </w:t>
-      </w:r>
-      <w:proofErr w:type="spellStart"/>
+        <w:t>as</w:t>
+      </w:r>
+      <w:proofErr w:type="spellEnd"/>
       <w:r>
         <w:rPr>
           <w:rFonts w:ascii="Segoe UI" w:hAnsi="Segoe UI" w:cs="Segoe UI"/>
           <w:color w:val="FF0000"/>
+          <w:highlight w:val="yellow"/>
           <w:shd w:val="clear" w:color="auto" w:fill="FFFFFF"/>
           <w:lang w:val="de-DE"/>
         </w:rPr>
-        <w:t>as</w:t>
-      </w:r>
-      <w:proofErr w:type="spellEnd"/>
+        <w:t xml:space="preserve">…“ Soll ich da noch präziser sein? Das kommt ja eigentlich noch unter Project </w:t>
+      </w:r>
+      <w:proofErr w:type="spellStart"/>
       <w:r>
         <w:rPr>
           <w:rFonts w:ascii="Segoe UI" w:hAnsi="Segoe UI" w:cs="Segoe UI"/>
           <w:color w:val="FF0000"/>
-          <w:shd w:val="clear" w:color="auto" w:fill="FFFFFF"/>
-          <w:lang w:val="de-DE"/>
-        </w:rPr>
-        <w:t xml:space="preserve">…“ Soll ich da noch präziser sein? Das kommt ja eigentlich noch unter Project </w:t>
-      </w:r>
-      <w:proofErr w:type="spellStart"/>
-      <w:r>
-        <w:rPr>
-          <w:rFonts w:ascii="Segoe UI" w:hAnsi="Segoe UI" w:cs="Segoe UI"/>
-          <w:color w:val="FF0000"/>
+          <w:highlight w:val="yellow"/>
           <w:shd w:val="clear" w:color="auto" w:fill="FFFFFF"/>
           <w:lang w:val="de-DE"/>
         </w:rPr>
@@ -877,12 +882,14 @@
           <w:numId w:val="1"/>
         </w:numPr>
         <w:rPr>
+          <w:highlight w:val="yellow"/>
           <w:lang w:val="en-US"/>
         </w:rPr>
       </w:pPr>
       <w:r>
         <w:rPr>
           <w:rFonts w:ascii="Segoe UI" w:hAnsi="Segoe UI" w:cs="Segoe UI"/>
+          <w:highlight w:val="yellow"/>
           <w:shd w:val="clear" w:color="auto" w:fill="FFFFFF"/>
           <w:lang w:val="en-US"/>
         </w:rPr>
@@ -891,6 +898,7 @@
       <w:r>
         <w:rPr>
           <w:rFonts w:ascii="Segoe UI" w:hAnsi="Segoe UI" w:cs="Segoe UI"/>
+          <w:highlight w:val="yellow"/>
           <w:lang w:val="en-US"/>
         </w:rPr>
         <w:t xml:space="preserve"> #CITATION A promising approach is targeting so-called Second Site Targets (SSTs), which are gene mutations interacting genetically with driver mutations to increase cell viability. # CITATION If knocking out those genes leads to cell </w:t>
@@ -899,6 +907,7 @@
       <w:r>
         <w:rPr>
           <w:rFonts w:ascii="Segoe UI" w:hAnsi="Segoe UI" w:cs="Segoe UI"/>
+          <w:highlight w:val="yellow"/>
           <w:lang w:val="en-US"/>
         </w:rPr>
         <w:t>lethality,</w:t>
@@ -907,6 +916,7 @@
       <w:r>
         <w:rPr>
           <w:rFonts w:ascii="Segoe UI" w:hAnsi="Segoe UI" w:cs="Segoe UI"/>
+          <w:highlight w:val="yellow"/>
           <w:lang w:val="en-US"/>
         </w:rPr>
         <w:t xml:space="preserve"> it may lead to new treatment options. </w:t>
@@ -914,6 +924,7 @@
       <w:r>
         <w:rPr>
           <w:rFonts w:ascii="Segoe UI" w:hAnsi="Segoe UI" w:cs="Segoe UI"/>
+          <w:highlight w:val="yellow"/>
           <w:lang w:val="en-US"/>
         </w:rPr>
         <w:sym w:font="Wingdings" w:char="F0E0"/>
@@ -921,14 +932,16 @@
       <w:r>
         <w:rPr>
           <w:rFonts w:ascii="Segoe UI" w:hAnsi="Segoe UI" w:cs="Segoe UI"/>
-          <w:lang w:val="en-US"/>
-        </w:rPr>
-        <w:t xml:space="preserve"> </w:t>
-      </w:r>
-      <w:proofErr w:type="spellStart"/>
-      <w:r>
-        <w:rPr>
-          <w:rFonts w:ascii="Segoe UI" w:hAnsi="Segoe UI" w:cs="Segoe UI"/>
+          <w:highlight w:val="yellow"/>
+          <w:lang w:val="en-US"/>
+        </w:rPr>
+        <w:t xml:space="preserve"> </w:t>
+      </w:r>
+      <w:proofErr w:type="spellStart"/>
+      <w:r>
+        <w:rPr>
+          <w:rFonts w:ascii="Segoe UI" w:hAnsi="Segoe UI" w:cs="Segoe UI"/>
+          <w:highlight w:val="yellow"/>
           <w:lang w:val="en-US"/>
         </w:rPr>
         <w:t>hier</w:t>
@@ -937,14 +950,16 @@
       <w:r>
         <w:rPr>
           <w:rFonts w:ascii="Segoe UI" w:hAnsi="Segoe UI" w:cs="Segoe UI"/>
-          <w:lang w:val="en-US"/>
-        </w:rPr>
-        <w:t xml:space="preserve"> </w:t>
-      </w:r>
-      <w:proofErr w:type="spellStart"/>
-      <w:r>
-        <w:rPr>
-          <w:rFonts w:ascii="Segoe UI" w:hAnsi="Segoe UI" w:cs="Segoe UI"/>
+          <w:highlight w:val="yellow"/>
+          <w:lang w:val="en-US"/>
+        </w:rPr>
+        <w:t xml:space="preserve"> </w:t>
+      </w:r>
+      <w:proofErr w:type="spellStart"/>
+      <w:r>
+        <w:rPr>
+          <w:rFonts w:ascii="Segoe UI" w:hAnsi="Segoe UI" w:cs="Segoe UI"/>
+          <w:highlight w:val="yellow"/>
           <w:lang w:val="en-US"/>
         </w:rPr>
         <w:t>habt</w:t>
@@ -953,14 +968,16 @@
       <w:r>
         <w:rPr>
           <w:rFonts w:ascii="Segoe UI" w:hAnsi="Segoe UI" w:cs="Segoe UI"/>
-          <w:lang w:val="en-US"/>
-        </w:rPr>
-        <w:t xml:space="preserve"> </w:t>
-      </w:r>
-      <w:proofErr w:type="spellStart"/>
-      <w:r>
-        <w:rPr>
-          <w:rFonts w:ascii="Segoe UI" w:hAnsi="Segoe UI" w:cs="Segoe UI"/>
+          <w:highlight w:val="yellow"/>
+          <w:lang w:val="en-US"/>
+        </w:rPr>
+        <w:t xml:space="preserve"> </w:t>
+      </w:r>
+      <w:proofErr w:type="spellStart"/>
+      <w:r>
+        <w:rPr>
+          <w:rFonts w:ascii="Segoe UI" w:hAnsi="Segoe UI" w:cs="Segoe UI"/>
+          <w:highlight w:val="yellow"/>
           <w:lang w:val="en-US"/>
         </w:rPr>
         <w:t>ihr</w:t>
@@ -969,14 +986,16 @@
       <w:r>
         <w:rPr>
           <w:rFonts w:ascii="Segoe UI" w:hAnsi="Segoe UI" w:cs="Segoe UI"/>
-          <w:lang w:val="en-US"/>
-        </w:rPr>
-        <w:t xml:space="preserve"> </w:t>
-      </w:r>
-      <w:proofErr w:type="spellStart"/>
-      <w:r>
-        <w:rPr>
-          <w:rFonts w:ascii="Segoe UI" w:hAnsi="Segoe UI" w:cs="Segoe UI"/>
+          <w:highlight w:val="yellow"/>
+          <w:lang w:val="en-US"/>
+        </w:rPr>
+        <w:t xml:space="preserve"> </w:t>
+      </w:r>
+      <w:proofErr w:type="spellStart"/>
+      <w:r>
+        <w:rPr>
+          <w:rFonts w:ascii="Segoe UI" w:hAnsi="Segoe UI" w:cs="Segoe UI"/>
+          <w:highlight w:val="yellow"/>
           <w:lang w:val="en-US"/>
         </w:rPr>
         <w:t>noch</w:t>
@@ -985,6 +1004,7 @@
       <w:r>
         <w:rPr>
           <w:rFonts w:ascii="Segoe UI" w:hAnsi="Segoe UI" w:cs="Segoe UI"/>
+          <w:highlight w:val="yellow"/>
           <w:lang w:val="en-US"/>
         </w:rPr>
         <w:t xml:space="preserve"> #Citation</w:t>
@@ -997,10 +1017,14 @@
           <w:ilvl w:val="0"/>
           <w:numId w:val="1"/>
         </w:numPr>
+        <w:rPr>
+          <w:highlight w:val="yellow"/>
+        </w:rPr>
       </w:pPr>
       <w:r>
         <w:rPr>
           <w:rFonts w:ascii="Segoe UI" w:hAnsi="Segoe UI" w:cs="Segoe UI"/>
+          <w:highlight w:val="yellow"/>
           <w:shd w:val="clear" w:color="auto" w:fill="FFFFFF"/>
         </w:rPr>
         <w:t> so-</w:t>
@@ -1009,6 +1033,7 @@
       <w:r>
         <w:rPr>
           <w:rFonts w:ascii="Segoe UI" w:hAnsi="Segoe UI" w:cs="Segoe UI"/>
+          <w:highlight w:val="yellow"/>
           <w:shd w:val="clear" w:color="auto" w:fill="FFFFFF"/>
         </w:rPr>
         <w:t>called</w:t>
@@ -1017,6 +1042,7 @@
       <w:r>
         <w:rPr>
           <w:rFonts w:ascii="Segoe UI" w:hAnsi="Segoe UI" w:cs="Segoe UI"/>
+          <w:highlight w:val="yellow"/>
           <w:shd w:val="clear" w:color="auto" w:fill="FFFFFF"/>
         </w:rPr>
         <w:t xml:space="preserve"> Second Site Targets (SSTs) </w:t>
@@ -1024,6 +1050,7 @@
       <w:r>
         <w:rPr>
           <w:rFonts w:ascii="Segoe UI" w:hAnsi="Segoe UI" w:cs="Segoe UI"/>
+          <w:highlight w:val="yellow"/>
           <w:shd w:val="clear" w:color="auto" w:fill="FFFFFF"/>
           <w:lang w:val="en-US"/>
         </w:rPr>
@@ -1032,6 +1059,7 @@
       <w:r>
         <w:rPr>
           <w:rFonts w:ascii="Segoe UI" w:hAnsi="Segoe UI" w:cs="Segoe UI"/>
+          <w:highlight w:val="yellow"/>
           <w:shd w:val="clear" w:color="auto" w:fill="FFFFFF"/>
         </w:rPr>
         <w:t xml:space="preserve"> die Abkürzung habt ihr vorher schon mal eingeführt</w:t>
@@ -2817,12 +2845,19 @@
           <w:ilvl w:val="0"/>
           <w:numId w:val="1"/>
         </w:numPr>
-        <w:rPr>
+        <w:jc w:val="both"/>
+        <w:rPr>
+          <w:strike/>
+          <w:sz w:val="18"/>
+          <w:szCs w:val="18"/>
           <w:lang w:val="en-US"/>
         </w:rPr>
       </w:pPr>
       <w:r>
         <w:rPr>
+          <w:strike/>
+          <w:sz w:val="18"/>
+          <w:szCs w:val="18"/>
           <w:lang w:val="en-US"/>
         </w:rPr>
         <w:t xml:space="preserve">Plotting </w:t>
@@ -2830,6 +2865,9 @@
       <w:proofErr w:type="spellStart"/>
       <w:r>
         <w:rPr>
+          <w:strike/>
+          <w:sz w:val="18"/>
+          <w:szCs w:val="18"/>
           <w:lang w:val="en-US"/>
         </w:rPr>
         <w:t>wss</w:t>
@@ -2837,6 +2875,9 @@
       <w:proofErr w:type="spellEnd"/>
       <w:r>
         <w:rPr>
+          <w:strike/>
+          <w:sz w:val="18"/>
+          <w:szCs w:val="18"/>
           <w:lang w:val="en-US"/>
         </w:rPr>
         <w:t xml:space="preserve"> function und using </w:t>
@@ -2844,6 +2885,9 @@
       <w:proofErr w:type="spellStart"/>
       <w:r>
         <w:rPr>
+          <w:strike/>
+          <w:sz w:val="18"/>
+          <w:szCs w:val="18"/>
           <w:lang w:val="en-US"/>
         </w:rPr>
         <w:t>ggplot</w:t>
@@ -2851,25 +2895,37 @@
       <w:proofErr w:type="spellEnd"/>
       <w:r>
         <w:rPr>
+          <w:strike/>
+          <w:sz w:val="18"/>
+          <w:szCs w:val="18"/>
           <w:lang w:val="en-US"/>
         </w:rPr>
         <w:t xml:space="preserve"> to plot output </w:t>
       </w:r>
       <w:r>
         <w:rPr>
+          <w:strike/>
+          <w:sz w:val="18"/>
+          <w:szCs w:val="18"/>
           <w:lang w:val="en-US"/>
         </w:rPr>
         <w:sym w:font="Wingdings" w:char="F0E0"/>
       </w:r>
       <w:r>
         <w:rPr>
-          <w:lang w:val="en-US"/>
-        </w:rPr>
-        <w:t xml:space="preserve"> </w:t>
-      </w:r>
-      <w:proofErr w:type="spellStart"/>
-      <w:r>
-        <w:rPr>
+          <w:strike/>
+          <w:sz w:val="18"/>
+          <w:szCs w:val="18"/>
+          <w:lang w:val="en-US"/>
+        </w:rPr>
+        <w:t xml:space="preserve"> </w:t>
+      </w:r>
+      <w:proofErr w:type="spellStart"/>
+      <w:r>
+        <w:rPr>
+          <w:strike/>
+          <w:sz w:val="18"/>
+          <w:szCs w:val="18"/>
           <w:lang w:val="en-US"/>
         </w:rPr>
         <w:t>hier</w:t>
@@ -2877,13 +2933,19 @@
       <w:proofErr w:type="spellEnd"/>
       <w:r>
         <w:rPr>
-          <w:lang w:val="en-US"/>
-        </w:rPr>
-        <w:t xml:space="preserve"> </w:t>
-      </w:r>
-      <w:proofErr w:type="spellStart"/>
-      <w:r>
-        <w:rPr>
+          <w:strike/>
+          <w:sz w:val="18"/>
+          <w:szCs w:val="18"/>
+          <w:lang w:val="en-US"/>
+        </w:rPr>
+        <w:t xml:space="preserve"> </w:t>
+      </w:r>
+      <w:proofErr w:type="spellStart"/>
+      <w:r>
+        <w:rPr>
+          <w:strike/>
+          <w:sz w:val="18"/>
+          <w:szCs w:val="18"/>
           <w:lang w:val="en-US"/>
         </w:rPr>
         <w:t>Kommentare</w:t>
@@ -2891,13 +2953,19 @@
       <w:proofErr w:type="spellEnd"/>
       <w:r>
         <w:rPr>
-          <w:lang w:val="en-US"/>
-        </w:rPr>
-        <w:t xml:space="preserve"> </w:t>
-      </w:r>
-      <w:proofErr w:type="spellStart"/>
-      <w:r>
-        <w:rPr>
+          <w:strike/>
+          <w:sz w:val="18"/>
+          <w:szCs w:val="18"/>
+          <w:lang w:val="en-US"/>
+        </w:rPr>
+        <w:t xml:space="preserve"> </w:t>
+      </w:r>
+      <w:proofErr w:type="spellStart"/>
+      <w:r>
+        <w:rPr>
+          <w:strike/>
+          <w:sz w:val="18"/>
+          <w:szCs w:val="18"/>
           <w:lang w:val="en-US"/>
         </w:rPr>
         <w:t>mit</w:t>
@@ -2905,13 +2973,19 @@
       <w:proofErr w:type="spellEnd"/>
       <w:r>
         <w:rPr>
-          <w:lang w:val="en-US"/>
-        </w:rPr>
-        <w:t xml:space="preserve"> </w:t>
-      </w:r>
-      <w:proofErr w:type="spellStart"/>
-      <w:r>
-        <w:rPr>
+          <w:strike/>
+          <w:sz w:val="18"/>
+          <w:szCs w:val="18"/>
+          <w:lang w:val="en-US"/>
+        </w:rPr>
+        <w:t xml:space="preserve"> </w:t>
+      </w:r>
+      <w:proofErr w:type="spellStart"/>
+      <w:r>
+        <w:rPr>
+          <w:strike/>
+          <w:sz w:val="18"/>
+          <w:szCs w:val="18"/>
           <w:lang w:val="en-US"/>
         </w:rPr>
         <w:t>kleinem</w:t>
@@ -2919,6 +2993,9 @@
       <w:proofErr w:type="spellEnd"/>
       <w:r>
         <w:rPr>
+          <w:strike/>
+          <w:sz w:val="18"/>
+          <w:szCs w:val="18"/>
           <w:lang w:val="en-US"/>
         </w:rPr>
         <w:t xml:space="preserve"> p und </w:t>
@@ -2926,6 +3003,9 @@
       <w:proofErr w:type="spellStart"/>
       <w:r>
         <w:rPr>
+          <w:strike/>
+          <w:sz w:val="18"/>
+          <w:szCs w:val="18"/>
           <w:lang w:val="en-US"/>
         </w:rPr>
         <w:t>Leerzeichen</w:t>
@@ -2933,6 +3013,9 @@
       <w:proofErr w:type="spellEnd"/>
       <w:r>
         <w:rPr>
+          <w:strike/>
+          <w:sz w:val="18"/>
+          <w:szCs w:val="18"/>
           <w:lang w:val="en-US"/>
         </w:rPr>
         <w:t xml:space="preserve">; </w:t>
@@ -2940,6 +3023,9 @@
       <w:proofErr w:type="spellStart"/>
       <w:r>
         <w:rPr>
+          <w:strike/>
+          <w:sz w:val="18"/>
+          <w:szCs w:val="18"/>
           <w:lang w:val="en-US"/>
         </w:rPr>
         <w:t>gleiches</w:t>
@@ -2947,13 +3033,19 @@
       <w:proofErr w:type="spellEnd"/>
       <w:r>
         <w:rPr>
-          <w:lang w:val="en-US"/>
-        </w:rPr>
-        <w:t xml:space="preserve"> </w:t>
-      </w:r>
-      <w:proofErr w:type="spellStart"/>
-      <w:r>
-        <w:rPr>
+          <w:strike/>
+          <w:sz w:val="18"/>
+          <w:szCs w:val="18"/>
+          <w:lang w:val="en-US"/>
+        </w:rPr>
+        <w:t xml:space="preserve"> </w:t>
+      </w:r>
+      <w:proofErr w:type="spellStart"/>
+      <w:r>
+        <w:rPr>
+          <w:strike/>
+          <w:sz w:val="18"/>
+          <w:szCs w:val="18"/>
           <w:lang w:val="en-US"/>
         </w:rPr>
         <w:t>für</w:t>
@@ -2961,25 +3053,37 @@
       <w:proofErr w:type="spellEnd"/>
       <w:r>
         <w:rPr>
+          <w:strike/>
+          <w:sz w:val="18"/>
+          <w:szCs w:val="18"/>
           <w:lang w:val="en-US"/>
         </w:rPr>
         <w:t xml:space="preserve"> selecting only genes mutated at least once and with Ceres &lt;=0 </w:t>
       </w:r>
       <w:r>
         <w:rPr>
+          <w:strike/>
+          <w:sz w:val="18"/>
+          <w:szCs w:val="18"/>
           <w:lang w:val="en-US"/>
         </w:rPr>
         <w:sym w:font="Wingdings" w:char="F0E0"/>
       </w:r>
       <w:r>
         <w:rPr>
-          <w:lang w:val="en-US"/>
-        </w:rPr>
-        <w:t xml:space="preserve"> </w:t>
-      </w:r>
-      <w:proofErr w:type="spellStart"/>
-      <w:r>
-        <w:rPr>
+          <w:strike/>
+          <w:sz w:val="18"/>
+          <w:szCs w:val="18"/>
+          <w:lang w:val="en-US"/>
+        </w:rPr>
+        <w:t xml:space="preserve"> </w:t>
+      </w:r>
+      <w:proofErr w:type="spellStart"/>
+      <w:r>
+        <w:rPr>
+          <w:strike/>
+          <w:sz w:val="18"/>
+          <w:szCs w:val="18"/>
           <w:lang w:val="en-US"/>
         </w:rPr>
         <w:t>generell</w:t>
@@ -2987,6 +3091,9 @@
       <w:proofErr w:type="spellEnd"/>
       <w:r>
         <w:rPr>
+          <w:strike/>
+          <w:sz w:val="18"/>
+          <w:szCs w:val="18"/>
           <w:lang w:val="en-US"/>
         </w:rPr>
         <w:t xml:space="preserve"> das </w:t>
@@ -2994,6 +3101,9 @@
       <w:proofErr w:type="spellStart"/>
       <w:r>
         <w:rPr>
+          <w:strike/>
+          <w:sz w:val="18"/>
+          <w:szCs w:val="18"/>
           <w:lang w:val="en-US"/>
         </w:rPr>
         <w:t>mit</w:t>
@@ -3001,6 +3111,9 @@
       <w:proofErr w:type="spellEnd"/>
       <w:r>
         <w:rPr>
+          <w:strike/>
+          <w:sz w:val="18"/>
+          <w:szCs w:val="18"/>
           <w:lang w:val="en-US"/>
         </w:rPr>
         <w:t xml:space="preserve"> den </w:t>
@@ -3008,6 +3121,9 @@
       <w:proofErr w:type="spellStart"/>
       <w:r>
         <w:rPr>
+          <w:strike/>
+          <w:sz w:val="18"/>
+          <w:szCs w:val="18"/>
           <w:lang w:val="en-US"/>
         </w:rPr>
         <w:t>Kommentaren</w:t>
@@ -3015,13 +3131,19 @@
       <w:proofErr w:type="spellEnd"/>
       <w:r>
         <w:rPr>
-          <w:lang w:val="en-US"/>
-        </w:rPr>
-        <w:t xml:space="preserve"> </w:t>
-      </w:r>
-      <w:proofErr w:type="spellStart"/>
-      <w:r>
-        <w:rPr>
+          <w:strike/>
+          <w:sz w:val="18"/>
+          <w:szCs w:val="18"/>
+          <w:lang w:val="en-US"/>
+        </w:rPr>
+        <w:t xml:space="preserve"> </w:t>
+      </w:r>
+      <w:proofErr w:type="spellStart"/>
+      <w:r>
+        <w:rPr>
+          <w:strike/>
+          <w:sz w:val="18"/>
+          <w:szCs w:val="18"/>
           <w:lang w:val="en-US"/>
         </w:rPr>
         <w:t>checken</w:t>
@@ -3095,27 +3217,55 @@
           <w:ilvl w:val="0"/>
           <w:numId w:val="1"/>
         </w:numPr>
+        <w:rPr>
+          <w:color w:val="FF0000"/>
+          <w:highlight w:val="yellow"/>
+        </w:rPr>
       </w:pPr>
       <w:r>
+        <w:rPr>
+          <w:color w:val="FF0000"/>
+          <w:highlight w:val="yellow"/>
+        </w:rPr>
         <w:t xml:space="preserve">2 </w:t>
       </w:r>
       <w:proofErr w:type="spellStart"/>
       <w:r>
+        <w:rPr>
+          <w:color w:val="FF0000"/>
+          <w:highlight w:val="yellow"/>
+        </w:rPr>
         <w:t>wss</w:t>
       </w:r>
       <w:proofErr w:type="spellEnd"/>
       <w:r>
-        <w:t xml:space="preserve"> </w:t>
-      </w:r>
-      <w:proofErr w:type="spellStart"/>
-      <w:r>
+        <w:rPr>
+          <w:color w:val="FF0000"/>
+          <w:highlight w:val="yellow"/>
+        </w:rPr>
+        <w:t xml:space="preserve"> </w:t>
+      </w:r>
+      <w:proofErr w:type="spellStart"/>
+      <w:r>
+        <w:rPr>
+          <w:color w:val="FF0000"/>
+          <w:highlight w:val="yellow"/>
+        </w:rPr>
         <w:t>plots</w:t>
       </w:r>
       <w:proofErr w:type="spellEnd"/>
       <w:r>
+        <w:rPr>
+          <w:color w:val="FF0000"/>
+          <w:highlight w:val="yellow"/>
+        </w:rPr>
         <w:t xml:space="preserve"> fände ich nicht nötig; sucht euch einen aus </w:t>
       </w:r>
       <w:r>
+        <w:rPr>
+          <w:color w:val="FF0000"/>
+          <w:highlight w:val="yellow"/>
+        </w:rPr>
         <w:sym w:font="Wingdings" w:char="F04A"/>
       </w:r>
     </w:p>
@@ -3461,7 +3611,6 @@
           <w:szCs w:val="18"/>
           <w:shd w:val="clear" w:color="auto" w:fill="FFFFFF"/>
         </w:rPr>
-        <w:lastRenderedPageBreak/>
         <w:t xml:space="preserve">Kommentare bei </w:t>
       </w:r>
       <w:proofErr w:type="spellStart"/>
@@ -3582,17 +3731,23 @@
           <w:ilvl w:val="0"/>
           <w:numId w:val="1"/>
         </w:numPr>
+        <w:rPr>
+          <w:highlight w:val="yellow"/>
+        </w:rPr>
       </w:pPr>
       <w:r>
         <w:rPr>
           <w:rFonts w:ascii="Segoe UI" w:hAnsi="Segoe UI" w:cs="Segoe UI"/>
-          <w:shd w:val="clear" w:color="auto" w:fill="FFFFFF"/>
-        </w:rPr>
+          <w:highlight w:val="yellow"/>
+          <w:shd w:val="clear" w:color="auto" w:fill="FFFFFF"/>
+        </w:rPr>
+        <w:lastRenderedPageBreak/>
         <w:t>Genau; wie ihr schon auf WhatsApp angemerkt habt; bitte dringend nicht alles plotten; aber das macht ihr schon</w:t>
       </w:r>
       <w:r>
         <w:rPr>
           <w:rFonts w:ascii="Segoe UI" w:hAnsi="Segoe UI" w:cs="Segoe UI"/>
+          <w:highlight w:val="yellow"/>
           <w:shd w:val="clear" w:color="auto" w:fill="FFFFFF"/>
         </w:rPr>
         <w:sym w:font="Wingdings" w:char="F04A"/>
@@ -3600,13 +3755,15 @@
       <w:r>
         <w:rPr>
           <w:rFonts w:ascii="Segoe UI" w:hAnsi="Segoe UI" w:cs="Segoe UI"/>
-          <w:shd w:val="clear" w:color="auto" w:fill="FFFFFF"/>
-        </w:rPr>
-        <w:t xml:space="preserve"> </w:t>
-      </w:r>
-      <w:r>
-        <w:rPr>
-          <w:rFonts w:ascii="Segoe UI" w:hAnsi="Segoe UI" w:cs="Segoe UI"/>
+          <w:highlight w:val="yellow"/>
+          <w:shd w:val="clear" w:color="auto" w:fill="FFFFFF"/>
+        </w:rPr>
+        <w:t xml:space="preserve"> </w:t>
+      </w:r>
+      <w:r>
+        <w:rPr>
+          <w:rFonts w:ascii="Segoe UI" w:hAnsi="Segoe UI" w:cs="Segoe UI"/>
+          <w:highlight w:val="yellow"/>
           <w:shd w:val="clear" w:color="auto" w:fill="FFFFFF"/>
         </w:rPr>
         <w:sym w:font="Wingdings" w:char="F0E0"/>
@@ -3614,6 +3771,7 @@
       <w:r>
         <w:rPr>
           <w:rFonts w:ascii="Segoe UI" w:hAnsi="Segoe UI" w:cs="Segoe UI"/>
+          <w:highlight w:val="yellow"/>
           <w:shd w:val="clear" w:color="auto" w:fill="FFFFFF"/>
         </w:rPr>
         <w:t xml:space="preserve"> ich kenne </w:t>
@@ -3622,6 +3780,7 @@
       <w:r>
         <w:rPr>
           <w:rFonts w:ascii="Segoe UI" w:hAnsi="Segoe UI" w:cs="Segoe UI"/>
+          <w:highlight w:val="yellow"/>
           <w:shd w:val="clear" w:color="auto" w:fill="FFFFFF"/>
         </w:rPr>
         <w:t>paged_table</w:t>
@@ -3630,6 +3789,7 @@
       <w:r>
         <w:rPr>
           <w:rFonts w:ascii="Segoe UI" w:hAnsi="Segoe UI" w:cs="Segoe UI"/>
+          <w:highlight w:val="yellow"/>
           <w:shd w:val="clear" w:color="auto" w:fill="FFFFFF"/>
         </w:rPr>
         <w:t xml:space="preserve"> nicht; aber würde das mit </w:t>
@@ -3638,6 +3798,7 @@
       <w:r>
         <w:rPr>
           <w:rFonts w:ascii="Segoe UI" w:hAnsi="Segoe UI" w:cs="Segoe UI"/>
+          <w:highlight w:val="yellow"/>
           <w:shd w:val="clear" w:color="auto" w:fill="FFFFFF"/>
         </w:rPr>
         <w:t>head</w:t>
@@ -3646,6 +3807,7 @@
       <w:r>
         <w:rPr>
           <w:rFonts w:ascii="Segoe UI" w:hAnsi="Segoe UI" w:cs="Segoe UI"/>
+          <w:highlight w:val="yellow"/>
           <w:shd w:val="clear" w:color="auto" w:fill="FFFFFF"/>
         </w:rPr>
         <w:t xml:space="preserve"> funktionieren???</w:t>
@@ -3658,10 +3820,18 @@
           <w:ilvl w:val="0"/>
           <w:numId w:val="1"/>
         </w:numPr>
+        <w:rPr>
+          <w:strike/>
+          <w:sz w:val="18"/>
+          <w:szCs w:val="18"/>
+        </w:rPr>
       </w:pPr>
       <w:r>
         <w:rPr>
           <w:rFonts w:ascii="Segoe UI" w:hAnsi="Segoe UI" w:cs="Segoe UI"/>
+          <w:strike/>
+          <w:sz w:val="18"/>
+          <w:szCs w:val="18"/>
           <w:shd w:val="clear" w:color="auto" w:fill="FFFFFF"/>
         </w:rPr>
         <w:t xml:space="preserve">Im code </w:t>
@@ -3670,6 +3840,9 @@
       <w:r>
         <w:rPr>
           <w:rFonts w:ascii="Segoe UI" w:hAnsi="Segoe UI" w:cs="Segoe UI"/>
+          <w:strike/>
+          <w:sz w:val="18"/>
+          <w:szCs w:val="18"/>
           <w:shd w:val="clear" w:color="auto" w:fill="FFFFFF"/>
         </w:rPr>
         <w:t>junk</w:t>
@@ -3678,6 +3851,9 @@
       <w:r>
         <w:rPr>
           <w:rFonts w:ascii="Segoe UI" w:hAnsi="Segoe UI" w:cs="Segoe UI"/>
+          <w:strike/>
+          <w:sz w:val="18"/>
+          <w:szCs w:val="18"/>
           <w:shd w:val="clear" w:color="auto" w:fill="FFFFFF"/>
         </w:rPr>
         <w:t xml:space="preserve">: </w:t>
@@ -3687,8 +3863,9 @@
           <w:rStyle w:val="co"/>
           <w:i/>
           <w:iCs/>
-          <w:sz w:val="21"/>
-          <w:szCs w:val="21"/>
+          <w:strike/>
+          <w:sz w:val="18"/>
+          <w:szCs w:val="18"/>
         </w:rPr>
         <w:t>#</w:t>
       </w:r>
@@ -3698,8 +3875,9 @@
           <w:rStyle w:val="co"/>
           <w:i/>
           <w:iCs/>
-          <w:sz w:val="21"/>
-          <w:szCs w:val="21"/>
+          <w:strike/>
+          <w:sz w:val="18"/>
+          <w:szCs w:val="18"/>
         </w:rPr>
         <w:t>get</w:t>
       </w:r>
@@ -3709,8 +3887,9 @@
           <w:rStyle w:val="co"/>
           <w:i/>
           <w:iCs/>
-          <w:sz w:val="21"/>
-          <w:szCs w:val="21"/>
+          <w:strike/>
+          <w:sz w:val="18"/>
+          <w:szCs w:val="18"/>
         </w:rPr>
         <w:t xml:space="preserve"> </w:t>
       </w:r>
@@ -3720,8 +3899,9 @@
           <w:rStyle w:val="co"/>
           <w:i/>
           <w:iCs/>
-          <w:sz w:val="21"/>
-          <w:szCs w:val="21"/>
+          <w:strike/>
+          <w:sz w:val="18"/>
+          <w:szCs w:val="18"/>
         </w:rPr>
         <w:t>summary</w:t>
       </w:r>
@@ -3731,8 +3911,9 @@
           <w:rStyle w:val="co"/>
           <w:i/>
           <w:iCs/>
-          <w:sz w:val="21"/>
-          <w:szCs w:val="21"/>
+          <w:strike/>
+          <w:sz w:val="18"/>
+          <w:szCs w:val="18"/>
         </w:rPr>
         <w:t xml:space="preserve"> </w:t>
       </w:r>
@@ -3742,8 +3923,9 @@
           <w:rStyle w:val="co"/>
           <w:i/>
           <w:iCs/>
-          <w:sz w:val="21"/>
-          <w:szCs w:val="21"/>
+          <w:strike/>
+          <w:sz w:val="18"/>
+          <w:szCs w:val="18"/>
         </w:rPr>
         <w:t>of</w:t>
       </w:r>
@@ -3753,8 +3935,9 @@
           <w:rStyle w:val="co"/>
           <w:i/>
           <w:iCs/>
-          <w:sz w:val="21"/>
-          <w:szCs w:val="21"/>
+          <w:strike/>
+          <w:sz w:val="18"/>
+          <w:szCs w:val="18"/>
         </w:rPr>
         <w:t xml:space="preserve"> </w:t>
       </w:r>
@@ -3764,8 +3947,9 @@
           <w:rStyle w:val="co"/>
           <w:i/>
           <w:iCs/>
-          <w:sz w:val="21"/>
-          <w:szCs w:val="21"/>
+          <w:strike/>
+          <w:sz w:val="18"/>
+          <w:szCs w:val="18"/>
         </w:rPr>
         <w:t>distribution</w:t>
       </w:r>
@@ -3775,8 +3959,9 @@
           <w:rStyle w:val="co"/>
           <w:i/>
           <w:iCs/>
-          <w:sz w:val="21"/>
-          <w:szCs w:val="21"/>
+          <w:strike/>
+          <w:sz w:val="18"/>
+          <w:szCs w:val="18"/>
         </w:rPr>
         <w:t xml:space="preserve">; wieder alle Kommentare </w:t>
       </w:r>
@@ -3786,8 +3971,9 @@
           <w:rStyle w:val="co"/>
           <w:i/>
           <w:iCs/>
-          <w:sz w:val="21"/>
-          <w:szCs w:val="21"/>
+          <w:strike/>
+          <w:sz w:val="18"/>
+          <w:szCs w:val="18"/>
         </w:rPr>
         <w:t>cheken</w:t>
       </w:r>
@@ -3797,8 +3983,9 @@
           <w:rStyle w:val="co"/>
           <w:i/>
           <w:iCs/>
-          <w:sz w:val="21"/>
-          <w:szCs w:val="21"/>
+          <w:strike/>
+          <w:sz w:val="18"/>
+          <w:szCs w:val="18"/>
         </w:rPr>
         <w:t>; auch die auf der Seite</w:t>
       </w:r>
@@ -3815,13 +4002,26 @@
         </w:rPr>
       </w:pPr>
       <w:r>
-        <w:t xml:space="preserve"> </w:t>
-      </w:r>
-      <w:r>
-        <w:rPr>
-          <w:strike/>
-        </w:rPr>
-        <w:t xml:space="preserve">Kommentare bei </w:t>
+        <w:rPr>
+          <w:strike/>
+          <w:sz w:val="18"/>
+          <w:szCs w:val="18"/>
+        </w:rPr>
+        <w:t xml:space="preserve"> </w:t>
+      </w:r>
+      <w:r>
+        <w:rPr>
+          <w:strike/>
+          <w:sz w:val="18"/>
+          <w:szCs w:val="18"/>
+        </w:rPr>
+        <w:t xml:space="preserve">Kommentare </w:t>
+      </w:r>
+      <w:r>
+        <w:rPr>
+          <w:strike/>
+        </w:rPr>
+        <w:t xml:space="preserve">bei </w:t>
       </w:r>
       <w:proofErr w:type="spellStart"/>
       <w:r>
@@ -4008,12 +4208,18 @@
           <w:numId w:val="1"/>
         </w:numPr>
         <w:rPr>
+          <w:strike/>
+          <w:sz w:val="18"/>
+          <w:szCs w:val="18"/>
           <w:lang w:val="en-US"/>
         </w:rPr>
       </w:pPr>
       <w:r>
         <w:rPr>
           <w:rFonts w:ascii="Segoe UI" w:hAnsi="Segoe UI" w:cs="Segoe UI"/>
+          <w:strike/>
+          <w:sz w:val="18"/>
+          <w:szCs w:val="18"/>
           <w:shd w:val="clear" w:color="auto" w:fill="FFFFFF"/>
           <w:lang w:val="en-US"/>
         </w:rPr>
@@ -4022,6 +4228,9 @@
       <w:r>
         <w:rPr>
           <w:rFonts w:ascii="Segoe UI" w:hAnsi="Segoe UI" w:cs="Segoe UI"/>
+          <w:strike/>
+          <w:sz w:val="18"/>
+          <w:szCs w:val="18"/>
           <w:shd w:val="clear" w:color="auto" w:fill="FFFFFF"/>
         </w:rPr>
         <w:sym w:font="Wingdings" w:char="F0E0"/>
@@ -4029,6 +4238,9 @@
       <w:r>
         <w:rPr>
           <w:rFonts w:ascii="Segoe UI" w:hAnsi="Segoe UI" w:cs="Segoe UI"/>
+          <w:strike/>
+          <w:sz w:val="18"/>
+          <w:szCs w:val="18"/>
           <w:shd w:val="clear" w:color="auto" w:fill="FFFFFF"/>
           <w:lang w:val="en-US"/>
         </w:rPr>
@@ -4038,6 +4250,9 @@
       <w:r>
         <w:rPr>
           <w:rFonts w:ascii="Segoe UI" w:hAnsi="Segoe UI" w:cs="Segoe UI"/>
+          <w:strike/>
+          <w:sz w:val="18"/>
+          <w:szCs w:val="18"/>
           <w:shd w:val="clear" w:color="auto" w:fill="FFFFFF"/>
           <w:lang w:val="en-US"/>
         </w:rPr>
@@ -4047,6 +4262,9 @@
       <w:r>
         <w:rPr>
           <w:rFonts w:ascii="Segoe UI" w:hAnsi="Segoe UI" w:cs="Segoe UI"/>
+          <w:strike/>
+          <w:sz w:val="18"/>
+          <w:szCs w:val="18"/>
           <w:shd w:val="clear" w:color="auto" w:fill="FFFFFF"/>
           <w:lang w:val="en-US"/>
         </w:rPr>
@@ -4060,10 +4278,18 @@
           <w:ilvl w:val="0"/>
           <w:numId w:val="1"/>
         </w:numPr>
+        <w:rPr>
+          <w:strike/>
+          <w:sz w:val="16"/>
+          <w:szCs w:val="16"/>
+        </w:rPr>
       </w:pPr>
       <w:r>
         <w:rPr>
           <w:rFonts w:ascii="Segoe UI" w:hAnsi="Segoe UI" w:cs="Segoe UI"/>
+          <w:strike/>
+          <w:sz w:val="16"/>
+          <w:szCs w:val="16"/>
           <w:shd w:val="clear" w:color="auto" w:fill="FFFFFF"/>
         </w:rPr>
         <w:t>Auch bei der Regression wieder die Kommentare checken</w:t>
@@ -4123,11 +4349,15 @@
           <w:ilvl w:val="0"/>
           <w:numId w:val="1"/>
         </w:numPr>
+        <w:rPr>
+          <w:highlight w:val="yellow"/>
+        </w:rPr>
       </w:pPr>
       <w:proofErr w:type="spellStart"/>
       <w:r>
         <w:rPr>
           <w:rFonts w:ascii="Segoe UI" w:hAnsi="Segoe UI" w:cs="Segoe UI"/>
+          <w:highlight w:val="yellow"/>
           <w:shd w:val="clear" w:color="auto" w:fill="FFFFFF"/>
         </w:rPr>
         <w:t>Geth</w:t>
@@ -4136,6 +4366,7 @@
       <w:r>
         <w:rPr>
           <w:rFonts w:ascii="Segoe UI" w:hAnsi="Segoe UI" w:cs="Segoe UI"/>
+          <w:highlight w:val="yellow"/>
           <w:shd w:val="clear" w:color="auto" w:fill="FFFFFF"/>
         </w:rPr>
         <w:t xml:space="preserve"> das was da bei </w:t>
@@ -4144,6 +4375,7 @@
       <w:r>
         <w:rPr>
           <w:rFonts w:ascii="Segoe UI" w:hAnsi="Segoe UI" w:cs="Segoe UI"/>
+          <w:highlight w:val="yellow"/>
           <w:shd w:val="clear" w:color="auto" w:fill="FFFFFF"/>
         </w:rPr>
         <w:t>run</w:t>
@@ -4152,14 +4384,16 @@
       <w:r>
         <w:rPr>
           <w:rFonts w:ascii="Segoe UI" w:hAnsi="Segoe UI" w:cs="Segoe UI"/>
-          <w:shd w:val="clear" w:color="auto" w:fill="FFFFFF"/>
-        </w:rPr>
-        <w:t xml:space="preserve"> </w:t>
-      </w:r>
-      <w:proofErr w:type="spellStart"/>
-      <w:r>
-        <w:rPr>
-          <w:rFonts w:ascii="Segoe UI" w:hAnsi="Segoe UI" w:cs="Segoe UI"/>
+          <w:highlight w:val="yellow"/>
+          <w:shd w:val="clear" w:color="auto" w:fill="FFFFFF"/>
+        </w:rPr>
+        <w:t xml:space="preserve"> </w:t>
+      </w:r>
+      <w:proofErr w:type="spellStart"/>
+      <w:r>
+        <w:rPr>
+          <w:rFonts w:ascii="Segoe UI" w:hAnsi="Segoe UI" w:cs="Segoe UI"/>
+          <w:highlight w:val="yellow"/>
           <w:shd w:val="clear" w:color="auto" w:fill="FFFFFF"/>
         </w:rPr>
         <w:t>gresion</w:t>
@@ -4168,6 +4402,7 @@
       <w:r>
         <w:rPr>
           <w:rFonts w:ascii="Segoe UI" w:hAnsi="Segoe UI" w:cs="Segoe UI"/>
+          <w:highlight w:val="yellow"/>
           <w:shd w:val="clear" w:color="auto" w:fill="FFFFFF"/>
         </w:rPr>
         <w:t xml:space="preserve"> kommt als Aufzählung; weil so finde ich das nicht so schön, um ehrlich zu sein</w:t>
@@ -4175,6 +4410,7 @@
       <w:r>
         <w:rPr>
           <w:rFonts w:ascii="Segoe UI" w:hAnsi="Segoe UI" w:cs="Segoe UI"/>
+          <w:highlight w:val="yellow"/>
           <w:shd w:val="clear" w:color="auto" w:fill="FFFFFF"/>
         </w:rPr>
         <w:t>, mit –/+ mal mitten drin</w:t>
@@ -4187,44 +4423,80 @@
           <w:ilvl w:val="0"/>
           <w:numId w:val="1"/>
         </w:numPr>
+        <w:rPr>
+          <w:highlight w:val="yellow"/>
+        </w:rPr>
       </w:pPr>
       <w:r>
+        <w:rPr>
+          <w:highlight w:val="yellow"/>
+        </w:rPr>
         <w:t xml:space="preserve">Achtung; eure </w:t>
       </w:r>
       <w:proofErr w:type="spellStart"/>
       <w:r>
+        <w:rPr>
+          <w:highlight w:val="yellow"/>
+        </w:rPr>
         <w:t>Heatmaps</w:t>
       </w:r>
       <w:proofErr w:type="spellEnd"/>
       <w:r>
+        <w:rPr>
+          <w:highlight w:val="yellow"/>
+        </w:rPr>
         <w:t xml:space="preserve"> heißen alle Figure 8: QQ </w:t>
       </w:r>
       <w:proofErr w:type="spellStart"/>
       <w:r>
+        <w:rPr>
+          <w:highlight w:val="yellow"/>
+        </w:rPr>
         <w:t>plot</w:t>
       </w:r>
       <w:proofErr w:type="spellEnd"/>
       <w:r>
+        <w:rPr>
+          <w:highlight w:val="yellow"/>
+        </w:rPr>
         <w:t xml:space="preserve"> XXXX </w:t>
       </w:r>
       <w:r>
+        <w:rPr>
+          <w:highlight w:val="yellow"/>
+        </w:rPr>
         <w:sym w:font="Wingdings" w:char="F0E0"/>
       </w:r>
       <w:r>
+        <w:rPr>
+          <w:highlight w:val="yellow"/>
+        </w:rPr>
         <w:t xml:space="preserve"> das sind aber </w:t>
       </w:r>
       <w:proofErr w:type="spellStart"/>
       <w:r>
+        <w:rPr>
+          <w:highlight w:val="yellow"/>
+        </w:rPr>
         <w:t>heatmaps</w:t>
       </w:r>
       <w:proofErr w:type="spellEnd"/>
       <w:r>
+        <w:rPr>
+          <w:highlight w:val="yellow"/>
+        </w:rPr>
         <w:t>; oder</w:t>
       </w:r>
       <w:r>
+        <w:rPr>
+          <w:highlight w:val="yellow"/>
+        </w:rPr>
         <w:sym w:font="Wingdings" w:char="F04A"/>
       </w:r>
       <w:r>
+        <w:rPr>
+          <w:highlight w:val="yellow"/>
+        </w:rPr>
         <w:t>?</w:t>
       </w:r>
     </w:p>
@@ -4235,59 +4507,104 @@
           <w:ilvl w:val="0"/>
           <w:numId w:val="1"/>
         </w:numPr>
+        <w:rPr>
+          <w:highlight w:val="yellow"/>
+        </w:rPr>
       </w:pPr>
       <w:r>
+        <w:rPr>
+          <w:highlight w:val="yellow"/>
+        </w:rPr>
         <w:t xml:space="preserve">Und wie ihr sagt; wäre cool, wenn ihr diese ganzen </w:t>
       </w:r>
       <w:proofErr w:type="gramStart"/>
       <w:r>
+        <w:rPr>
+          <w:highlight w:val="yellow"/>
+        </w:rPr>
         <w:t>Plots</w:t>
       </w:r>
       <w:proofErr w:type="gramEnd"/>
       <w:r>
+        <w:rPr>
+          <w:highlight w:val="yellow"/>
+        </w:rPr>
         <w:t xml:space="preserve"> die da so kommen (diese 8) </w:t>
       </w:r>
       <w:proofErr w:type="spellStart"/>
       <w:r>
+        <w:rPr>
+          <w:highlight w:val="yellow"/>
+        </w:rPr>
         <w:t>evt.</w:t>
       </w:r>
       <w:proofErr w:type="spellEnd"/>
       <w:r>
+        <w:rPr>
+          <w:highlight w:val="yellow"/>
+        </w:rPr>
         <w:t xml:space="preserve"> In ein schönes </w:t>
       </w:r>
       <w:proofErr w:type="spellStart"/>
       <w:r>
+        <w:rPr>
+          <w:highlight w:val="yellow"/>
+        </w:rPr>
         <w:t>Pannel</w:t>
       </w:r>
       <w:proofErr w:type="spellEnd"/>
       <w:r>
+        <w:rPr>
+          <w:highlight w:val="yellow"/>
+        </w:rPr>
         <w:t xml:space="preserve"> geben könntet; das kann man Händisch in </w:t>
       </w:r>
       <w:proofErr w:type="spellStart"/>
       <w:r>
+        <w:rPr>
+          <w:highlight w:val="yellow"/>
+        </w:rPr>
         <w:t>Photshop</w:t>
       </w:r>
       <w:proofErr w:type="spellEnd"/>
       <w:r>
+        <w:rPr>
+          <w:highlight w:val="yellow"/>
+        </w:rPr>
         <w:t xml:space="preserve"> oder kA was vorbereiten und dann das </w:t>
       </w:r>
       <w:proofErr w:type="spellStart"/>
       <w:r>
+        <w:rPr>
+          <w:highlight w:val="yellow"/>
+        </w:rPr>
         <w:t>panel</w:t>
       </w:r>
       <w:proofErr w:type="spellEnd"/>
       <w:r>
+        <w:rPr>
+          <w:highlight w:val="yellow"/>
+        </w:rPr>
         <w:t xml:space="preserve"> als Foto importieren und einfach den Code halt den Plot nicht </w:t>
       </w:r>
       <w:proofErr w:type="spellStart"/>
       <w:r>
+        <w:rPr>
+          <w:highlight w:val="yellow"/>
+        </w:rPr>
         <w:t>printen</w:t>
       </w:r>
       <w:proofErr w:type="spellEnd"/>
       <w:r>
+        <w:rPr>
+          <w:highlight w:val="yellow"/>
+        </w:rPr>
         <w:t xml:space="preserve"> lassen</w:t>
       </w:r>
       <w:r>
+        <w:rPr>
+          <w:highlight w:val="yellow"/>
+        </w:rPr>
         <w:t>, sondern nur produzieren</w:t>
       </w:r>
     </w:p>
@@ -4298,32 +4615,56 @@
           <w:ilvl w:val="0"/>
           <w:numId w:val="1"/>
         </w:numPr>
+        <w:rPr>
+          <w:highlight w:val="yellow"/>
+        </w:rPr>
       </w:pPr>
       <w:r>
+        <w:rPr>
+          <w:highlight w:val="yellow"/>
+        </w:rPr>
         <w:t xml:space="preserve">Die ganzen Tabellen zu </w:t>
       </w:r>
       <w:proofErr w:type="spellStart"/>
       <w:r>
+        <w:rPr>
+          <w:highlight w:val="yellow"/>
+        </w:rPr>
         <w:t>eurern</w:t>
       </w:r>
       <w:proofErr w:type="spellEnd"/>
       <w:r>
+        <w:rPr>
+          <w:highlight w:val="yellow"/>
+        </w:rPr>
         <w:t xml:space="preserve"> Plots da unten bei den </w:t>
       </w:r>
       <w:proofErr w:type="spellStart"/>
       <w:r>
+        <w:rPr>
+          <w:highlight w:val="yellow"/>
+        </w:rPr>
         <w:t>QQplots</w:t>
       </w:r>
       <w:proofErr w:type="spellEnd"/>
       <w:r>
+        <w:rPr>
+          <w:highlight w:val="yellow"/>
+        </w:rPr>
         <w:t xml:space="preserve"> müsst ihr nicht unbedingt machen; </w:t>
       </w:r>
       <w:proofErr w:type="gramStart"/>
       <w:r>
+        <w:rPr>
+          <w:highlight w:val="yellow"/>
+        </w:rPr>
         <w:t>also</w:t>
       </w:r>
       <w:proofErr w:type="gramEnd"/>
       <w:r>
+        <w:rPr>
+          <w:highlight w:val="yellow"/>
+        </w:rPr>
         <w:t xml:space="preserve"> weil das macht es nur etwas verwirrend, finde ich persönlich</w:t>
       </w:r>
     </w:p>
@@ -4701,12 +5042,14 @@
           <w:numId w:val="1"/>
         </w:numPr>
         <w:rPr>
+          <w:highlight w:val="yellow"/>
           <w:lang w:val="en-US"/>
         </w:rPr>
       </w:pPr>
       <w:r>
         <w:rPr>
           <w:rFonts w:ascii="Segoe UI" w:hAnsi="Segoe UI" w:cs="Segoe UI"/>
+          <w:highlight w:val="yellow"/>
           <w:shd w:val="clear" w:color="auto" w:fill="FFFFFF"/>
           <w:lang w:val="en-US"/>
         </w:rPr>
@@ -4715,6 +5058,7 @@
       <w:r>
         <w:rPr>
           <w:rFonts w:ascii="Segoe UI" w:hAnsi="Segoe UI" w:cs="Segoe UI"/>
+          <w:highlight w:val="yellow"/>
           <w:shd w:val="clear" w:color="auto" w:fill="FFFFFF"/>
           <w:lang w:val="en-US"/>
         </w:rPr>
@@ -4723,6 +5067,7 @@
       <w:r>
         <w:rPr>
           <w:rFonts w:ascii="Segoe UI" w:hAnsi="Segoe UI" w:cs="Segoe UI"/>
+          <w:highlight w:val="yellow"/>
           <w:shd w:val="clear" w:color="auto" w:fill="FFFFFF"/>
           <w:lang w:val="en-US"/>
         </w:rPr>
@@ -4732,6 +5077,7 @@
       <w:r>
         <w:rPr>
           <w:rFonts w:ascii="Segoe UI" w:hAnsi="Segoe UI" w:cs="Segoe UI"/>
+          <w:highlight w:val="yellow"/>
           <w:shd w:val="clear" w:color="auto" w:fill="FFFFFF"/>
           <w:lang w:val="en-US"/>
         </w:rPr>
@@ -4741,6 +5087,7 @@
       <w:r>
         <w:rPr>
           <w:rFonts w:ascii="Segoe UI" w:hAnsi="Segoe UI" w:cs="Segoe UI"/>
+          <w:highlight w:val="yellow"/>
           <w:shd w:val="clear" w:color="auto" w:fill="FFFFFF"/>
           <w:lang w:val="en-US"/>
         </w:rPr>
@@ -4750,6 +5097,7 @@
       <w:r>
         <w:rPr>
           <w:rFonts w:ascii="Segoe UI" w:hAnsi="Segoe UI" w:cs="Segoe UI"/>
+          <w:highlight w:val="yellow"/>
           <w:shd w:val="clear" w:color="auto" w:fill="FFFFFF"/>
           <w:lang w:val="en-US"/>
         </w:rPr>
@@ -4759,6 +5107,7 @@
       <w:r>
         <w:rPr>
           <w:rFonts w:ascii="Segoe UI" w:hAnsi="Segoe UI" w:cs="Segoe UI"/>
+          <w:highlight w:val="yellow"/>
           <w:shd w:val="clear" w:color="auto" w:fill="FFFFFF"/>
           <w:lang w:val="en-US"/>
         </w:rPr>
@@ -4772,11 +5121,15 @@
           <w:ilvl w:val="0"/>
           <w:numId w:val="1"/>
         </w:numPr>
+        <w:rPr>
+          <w:highlight w:val="yellow"/>
+        </w:rPr>
       </w:pPr>
       <w:proofErr w:type="spellStart"/>
       <w:r>
         <w:rPr>
           <w:rFonts w:ascii="Segoe UI" w:hAnsi="Segoe UI" w:cs="Segoe UI"/>
+          <w:highlight w:val="yellow"/>
           <w:shd w:val="clear" w:color="auto" w:fill="FFFFFF"/>
         </w:rPr>
         <w:t>To</w:t>
@@ -4785,14 +5138,16 @@
       <w:r>
         <w:rPr>
           <w:rFonts w:ascii="Segoe UI" w:hAnsi="Segoe UI" w:cs="Segoe UI"/>
-          <w:shd w:val="clear" w:color="auto" w:fill="FFFFFF"/>
-        </w:rPr>
-        <w:t xml:space="preserve"> </w:t>
-      </w:r>
-      <w:proofErr w:type="spellStart"/>
-      <w:r>
-        <w:rPr>
-          <w:rFonts w:ascii="Segoe UI" w:hAnsi="Segoe UI" w:cs="Segoe UI"/>
+          <w:highlight w:val="yellow"/>
+          <w:shd w:val="clear" w:color="auto" w:fill="FFFFFF"/>
+        </w:rPr>
+        <w:t xml:space="preserve"> </w:t>
+      </w:r>
+      <w:proofErr w:type="spellStart"/>
+      <w:r>
+        <w:rPr>
+          <w:rFonts w:ascii="Segoe UI" w:hAnsi="Segoe UI" w:cs="Segoe UI"/>
+          <w:highlight w:val="yellow"/>
           <w:shd w:val="clear" w:color="auto" w:fill="FFFFFF"/>
         </w:rPr>
         <w:t>further</w:t>
@@ -4801,14 +5156,16 @@
       <w:r>
         <w:rPr>
           <w:rFonts w:ascii="Segoe UI" w:hAnsi="Segoe UI" w:cs="Segoe UI"/>
-          <w:shd w:val="clear" w:color="auto" w:fill="FFFFFF"/>
-        </w:rPr>
-        <w:t xml:space="preserve"> </w:t>
-      </w:r>
-      <w:proofErr w:type="spellStart"/>
-      <w:r>
-        <w:rPr>
-          <w:rFonts w:ascii="Segoe UI" w:hAnsi="Segoe UI" w:cs="Segoe UI"/>
+          <w:highlight w:val="yellow"/>
+          <w:shd w:val="clear" w:color="auto" w:fill="FFFFFF"/>
+        </w:rPr>
+        <w:t xml:space="preserve"> </w:t>
+      </w:r>
+      <w:proofErr w:type="spellStart"/>
+      <w:r>
+        <w:rPr>
+          <w:rFonts w:ascii="Segoe UI" w:hAnsi="Segoe UI" w:cs="Segoe UI"/>
+          <w:highlight w:val="yellow"/>
           <w:shd w:val="clear" w:color="auto" w:fill="FFFFFF"/>
         </w:rPr>
         <w:t>interprete</w:t>
@@ -4817,14 +5174,16 @@
       <w:r>
         <w:rPr>
           <w:rFonts w:ascii="Segoe UI" w:hAnsi="Segoe UI" w:cs="Segoe UI"/>
-          <w:shd w:val="clear" w:color="auto" w:fill="FFFFFF"/>
-        </w:rPr>
-        <w:t xml:space="preserve"> </w:t>
-      </w:r>
-      <w:proofErr w:type="spellStart"/>
-      <w:r>
-        <w:rPr>
-          <w:rFonts w:ascii="Segoe UI" w:hAnsi="Segoe UI" w:cs="Segoe UI"/>
+          <w:highlight w:val="yellow"/>
+          <w:shd w:val="clear" w:color="auto" w:fill="FFFFFF"/>
+        </w:rPr>
+        <w:t xml:space="preserve"> </w:t>
+      </w:r>
+      <w:proofErr w:type="spellStart"/>
+      <w:r>
+        <w:rPr>
+          <w:rFonts w:ascii="Segoe UI" w:hAnsi="Segoe UI" w:cs="Segoe UI"/>
+          <w:highlight w:val="yellow"/>
           <w:shd w:val="clear" w:color="auto" w:fill="FFFFFF"/>
         </w:rPr>
         <w:t>the</w:t>
@@ -4833,6 +5192,7 @@
       <w:r>
         <w:rPr>
           <w:rFonts w:ascii="Segoe UI" w:hAnsi="Segoe UI" w:cs="Segoe UI"/>
+          <w:highlight w:val="yellow"/>
           <w:shd w:val="clear" w:color="auto" w:fill="FFFFFF"/>
         </w:rPr>
         <w:t xml:space="preserve"> p-</w:t>
@@ -4841,6 +5201,7 @@
       <w:r>
         <w:rPr>
           <w:rFonts w:ascii="Segoe UI" w:hAnsi="Segoe UI" w:cs="Segoe UI"/>
+          <w:highlight w:val="yellow"/>
           <w:shd w:val="clear" w:color="auto" w:fill="FFFFFF"/>
         </w:rPr>
         <w:t>value</w:t>
@@ -4849,6 +5210,7 @@
       <w:r>
         <w:rPr>
           <w:rFonts w:ascii="Segoe UI" w:hAnsi="Segoe UI" w:cs="Segoe UI"/>
+          <w:highlight w:val="yellow"/>
           <w:shd w:val="clear" w:color="auto" w:fill="FFFFFF"/>
         </w:rPr>
         <w:t xml:space="preserve">, </w:t>
@@ -4857,6 +5219,7 @@
       <w:r>
         <w:rPr>
           <w:rFonts w:ascii="Segoe UI" w:hAnsi="Segoe UI" w:cs="Segoe UI"/>
+          <w:highlight w:val="yellow"/>
           <w:shd w:val="clear" w:color="auto" w:fill="FFFFFF"/>
         </w:rPr>
         <w:t>we</w:t>
@@ -4865,14 +5228,16 @@
       <w:r>
         <w:rPr>
           <w:rFonts w:ascii="Segoe UI" w:hAnsi="Segoe UI" w:cs="Segoe UI"/>
-          <w:shd w:val="clear" w:color="auto" w:fill="FFFFFF"/>
-        </w:rPr>
-        <w:t xml:space="preserve"> </w:t>
-      </w:r>
-      <w:proofErr w:type="spellStart"/>
-      <w:r>
-        <w:rPr>
-          <w:rFonts w:ascii="Segoe UI" w:hAnsi="Segoe UI" w:cs="Segoe UI"/>
+          <w:highlight w:val="yellow"/>
+          <w:shd w:val="clear" w:color="auto" w:fill="FFFFFF"/>
+        </w:rPr>
+        <w:t xml:space="preserve"> </w:t>
+      </w:r>
+      <w:proofErr w:type="spellStart"/>
+      <w:r>
+        <w:rPr>
+          <w:rFonts w:ascii="Segoe UI" w:hAnsi="Segoe UI" w:cs="Segoe UI"/>
+          <w:highlight w:val="yellow"/>
           <w:shd w:val="clear" w:color="auto" w:fill="FFFFFF"/>
         </w:rPr>
         <w:t>construct</w:t>
@@ -4881,6 +5246,7 @@
       <w:r>
         <w:rPr>
           <w:rFonts w:ascii="Segoe UI" w:hAnsi="Segoe UI" w:cs="Segoe UI"/>
+          <w:highlight w:val="yellow"/>
           <w:shd w:val="clear" w:color="auto" w:fill="FFFFFF"/>
         </w:rPr>
         <w:t xml:space="preserve"> a H0 / H1 </w:t>
@@ -4889,6 +5255,7 @@
       <w:r>
         <w:rPr>
           <w:rFonts w:ascii="Segoe UI" w:hAnsi="Segoe UI" w:cs="Segoe UI"/>
+          <w:highlight w:val="yellow"/>
           <w:shd w:val="clear" w:color="auto" w:fill="FFFFFF"/>
         </w:rPr>
         <w:t>hypothesis</w:t>
@@ -4897,6 +5264,7 @@
       <w:r>
         <w:rPr>
           <w:rFonts w:ascii="Segoe UI" w:hAnsi="Segoe UI" w:cs="Segoe UI"/>
+          <w:highlight w:val="yellow"/>
           <w:shd w:val="clear" w:color="auto" w:fill="FFFFFF"/>
         </w:rPr>
         <w:t xml:space="preserve">:  </w:t>
@@ -4904,6 +5272,7 @@
       <w:r>
         <w:rPr>
           <w:rFonts w:ascii="Segoe UI" w:hAnsi="Segoe UI" w:cs="Segoe UI"/>
+          <w:highlight w:val="yellow"/>
           <w:shd w:val="clear" w:color="auto" w:fill="FFFFFF"/>
           <w:lang w:val="en-US"/>
         </w:rPr>
@@ -4912,6 +5281,7 @@
       <w:r>
         <w:rPr>
           <w:rFonts w:ascii="Segoe UI" w:hAnsi="Segoe UI" w:cs="Segoe UI"/>
+          <w:highlight w:val="yellow"/>
           <w:shd w:val="clear" w:color="auto" w:fill="FFFFFF"/>
         </w:rPr>
         <w:t xml:space="preserve"> auch hier; eine Aufzählung möglich???; weil so haben wir wieder eure Aufzählungszeichen mitten im Text</w:t>
@@ -4925,6 +5295,7 @@
           <w:numId w:val="1"/>
         </w:numPr>
         <w:rPr>
+          <w:highlight w:val="yellow"/>
           <w:lang w:val="en-US"/>
         </w:rPr>
       </w:pPr>
@@ -4932,6 +5303,7 @@
         <w:rPr>
           <w:rStyle w:val="Hervorhebung"/>
           <w:rFonts w:ascii="Segoe UI" w:hAnsi="Segoe UI" w:cs="Segoe UI"/>
+          <w:highlight w:val="yellow"/>
           <w:shd w:val="clear" w:color="auto" w:fill="FFFFFF"/>
           <w:lang w:val="en-US"/>
         </w:rPr>
@@ -4940,6 +5312,7 @@
       <w:r>
         <w:rPr>
           <w:rFonts w:ascii="Segoe UI" w:hAnsi="Segoe UI" w:cs="Segoe UI"/>
+          <w:highlight w:val="yellow"/>
           <w:shd w:val="clear" w:color="auto" w:fill="FFFFFF"/>
           <w:lang w:val="en-US"/>
         </w:rPr>
@@ -4949,6 +5322,7 @@
       <w:r>
         <w:rPr>
           <w:rFonts w:ascii="Segoe UI" w:hAnsi="Segoe UI" w:cs="Segoe UI"/>
+          <w:highlight w:val="yellow"/>
           <w:shd w:val="clear" w:color="auto" w:fill="FFFFFF"/>
           <w:lang w:val="en-US"/>
         </w:rPr>
@@ -4958,6 +5332,7 @@
       <w:r>
         <w:rPr>
           <w:rFonts w:ascii="Segoe UI" w:hAnsi="Segoe UI" w:cs="Segoe UI"/>
+          <w:highlight w:val="yellow"/>
           <w:shd w:val="clear" w:color="auto" w:fill="FFFFFF"/>
           <w:lang w:val="en-US"/>
         </w:rPr>
@@ -4966,6 +5341,7 @@
       <w:r>
         <w:rPr>
           <w:rFonts w:ascii="Segoe UI" w:hAnsi="Segoe UI" w:cs="Segoe UI"/>
+          <w:highlight w:val="yellow"/>
           <w:shd w:val="clear" w:color="auto" w:fill="FFFFFF"/>
           <w:lang w:val="en-US"/>
         </w:rPr>
@@ -4974,15 +5350,17 @@
       <w:r>
         <w:rPr>
           <w:rFonts w:ascii="Segoe UI" w:hAnsi="Segoe UI" w:cs="Segoe UI"/>
-          <w:shd w:val="clear" w:color="auto" w:fill="FFFFFF"/>
-          <w:lang w:val="en-US"/>
-        </w:rPr>
-        <w:t xml:space="preserve"> </w:t>
-      </w:r>
-      <w:proofErr w:type="spellStart"/>
-      <w:r>
-        <w:rPr>
-          <w:rFonts w:ascii="Segoe UI" w:hAnsi="Segoe UI" w:cs="Segoe UI"/>
+          <w:highlight w:val="yellow"/>
+          <w:shd w:val="clear" w:color="auto" w:fill="FFFFFF"/>
+          <w:lang w:val="en-US"/>
+        </w:rPr>
+        <w:t xml:space="preserve"> </w:t>
+      </w:r>
+      <w:proofErr w:type="spellStart"/>
+      <w:r>
+        <w:rPr>
+          <w:rFonts w:ascii="Segoe UI" w:hAnsi="Segoe UI" w:cs="Segoe UI"/>
+          <w:highlight w:val="yellow"/>
           <w:shd w:val="clear" w:color="auto" w:fill="FFFFFF"/>
           <w:lang w:val="en-US"/>
         </w:rPr>
@@ -4992,6 +5370,7 @@
       <w:r>
         <w:rPr>
           <w:rFonts w:ascii="Segoe UI" w:hAnsi="Segoe UI" w:cs="Segoe UI"/>
+          <w:highlight w:val="yellow"/>
           <w:shd w:val="clear" w:color="auto" w:fill="FFFFFF"/>
           <w:lang w:val="en-US"/>
         </w:rPr>
@@ -5001,6 +5380,7 @@
       <w:r>
         <w:rPr>
           <w:rFonts w:ascii="Segoe UI" w:hAnsi="Segoe UI" w:cs="Segoe UI"/>
+          <w:highlight w:val="yellow"/>
           <w:shd w:val="clear" w:color="auto" w:fill="FFFFFF"/>
           <w:lang w:val="en-US"/>
         </w:rPr>
@@ -5010,15 +5390,17 @@
       <w:r>
         <w:rPr>
           <w:rFonts w:ascii="Segoe UI" w:hAnsi="Segoe UI" w:cs="Segoe UI"/>
-          <w:shd w:val="clear" w:color="auto" w:fill="FFFFFF"/>
-          <w:lang w:val="en-US"/>
-        </w:rPr>
-        <w:t xml:space="preserve"> </w:t>
-      </w:r>
-      <w:proofErr w:type="spellStart"/>
-      <w:r>
-        <w:rPr>
-          <w:rFonts w:ascii="Segoe UI" w:hAnsi="Segoe UI" w:cs="Segoe UI"/>
+          <w:highlight w:val="yellow"/>
+          <w:shd w:val="clear" w:color="auto" w:fill="FFFFFF"/>
+          <w:lang w:val="en-US"/>
+        </w:rPr>
+        <w:t xml:space="preserve"> </w:t>
+      </w:r>
+      <w:proofErr w:type="spellStart"/>
+      <w:r>
+        <w:rPr>
+          <w:rFonts w:ascii="Segoe UI" w:hAnsi="Segoe UI" w:cs="Segoe UI"/>
+          <w:highlight w:val="yellow"/>
           <w:shd w:val="clear" w:color="auto" w:fill="FFFFFF"/>
           <w:lang w:val="en-US"/>
         </w:rPr>
@@ -5028,15 +5410,17 @@
       <w:r>
         <w:rPr>
           <w:rFonts w:ascii="Segoe UI" w:hAnsi="Segoe UI" w:cs="Segoe UI"/>
-          <w:shd w:val="clear" w:color="auto" w:fill="FFFFFF"/>
-          <w:lang w:val="en-US"/>
-        </w:rPr>
-        <w:t xml:space="preserve"> </w:t>
-      </w:r>
-      <w:proofErr w:type="spellStart"/>
-      <w:r>
-        <w:rPr>
-          <w:rFonts w:ascii="Segoe UI" w:hAnsi="Segoe UI" w:cs="Segoe UI"/>
+          <w:highlight w:val="yellow"/>
+          <w:shd w:val="clear" w:color="auto" w:fill="FFFFFF"/>
+          <w:lang w:val="en-US"/>
+        </w:rPr>
+        <w:t xml:space="preserve"> </w:t>
+      </w:r>
+      <w:proofErr w:type="spellStart"/>
+      <w:r>
+        <w:rPr>
+          <w:rFonts w:ascii="Segoe UI" w:hAnsi="Segoe UI" w:cs="Segoe UI"/>
+          <w:highlight w:val="yellow"/>
           <w:shd w:val="clear" w:color="auto" w:fill="FFFFFF"/>
           <w:lang w:val="en-US"/>
         </w:rPr>
@@ -5046,15 +5430,17 @@
       <w:r>
         <w:rPr>
           <w:rFonts w:ascii="Segoe UI" w:hAnsi="Segoe UI" w:cs="Segoe UI"/>
-          <w:shd w:val="clear" w:color="auto" w:fill="FFFFFF"/>
-          <w:lang w:val="en-US"/>
-        </w:rPr>
-        <w:t xml:space="preserve"> </w:t>
-      </w:r>
-      <w:proofErr w:type="spellStart"/>
-      <w:r>
-        <w:rPr>
-          <w:rFonts w:ascii="Segoe UI" w:hAnsi="Segoe UI" w:cs="Segoe UI"/>
+          <w:highlight w:val="yellow"/>
+          <w:shd w:val="clear" w:color="auto" w:fill="FFFFFF"/>
+          <w:lang w:val="en-US"/>
+        </w:rPr>
+        <w:t xml:space="preserve"> </w:t>
+      </w:r>
+      <w:proofErr w:type="spellStart"/>
+      <w:r>
+        <w:rPr>
+          <w:rFonts w:ascii="Segoe UI" w:hAnsi="Segoe UI" w:cs="Segoe UI"/>
+          <w:highlight w:val="yellow"/>
           <w:shd w:val="clear" w:color="auto" w:fill="FFFFFF"/>
           <w:lang w:val="en-US"/>
         </w:rPr>
@@ -5064,15 +5450,17 @@
       <w:r>
         <w:rPr>
           <w:rFonts w:ascii="Segoe UI" w:hAnsi="Segoe UI" w:cs="Segoe UI"/>
-          <w:shd w:val="clear" w:color="auto" w:fill="FFFFFF"/>
-          <w:lang w:val="en-US"/>
-        </w:rPr>
-        <w:t xml:space="preserve"> </w:t>
-      </w:r>
-      <w:proofErr w:type="spellStart"/>
-      <w:r>
-        <w:rPr>
-          <w:rFonts w:ascii="Segoe UI" w:hAnsi="Segoe UI" w:cs="Segoe UI"/>
+          <w:highlight w:val="yellow"/>
+          <w:shd w:val="clear" w:color="auto" w:fill="FFFFFF"/>
+          <w:lang w:val="en-US"/>
+        </w:rPr>
+        <w:t xml:space="preserve"> </w:t>
+      </w:r>
+      <w:proofErr w:type="spellStart"/>
+      <w:r>
+        <w:rPr>
+          <w:rFonts w:ascii="Segoe UI" w:hAnsi="Segoe UI" w:cs="Segoe UI"/>
+          <w:highlight w:val="yellow"/>
           <w:shd w:val="clear" w:color="auto" w:fill="FFFFFF"/>
           <w:lang w:val="en-US"/>
         </w:rPr>
@@ -5082,6 +5470,7 @@
       <w:r>
         <w:rPr>
           <w:rFonts w:ascii="Segoe UI" w:hAnsi="Segoe UI" w:cs="Segoe UI"/>
+          <w:highlight w:val="yellow"/>
           <w:shd w:val="clear" w:color="auto" w:fill="FFFFFF"/>
           <w:lang w:val="en-US"/>
         </w:rPr>
@@ -5201,6 +5590,7 @@
           <w:numId w:val="1"/>
         </w:numPr>
         <w:rPr>
+          <w:highlight w:val="yellow"/>
           <w:lang w:val="en-US"/>
         </w:rPr>
       </w:pPr>
@@ -5215,6 +5605,7 @@
       <w:r>
         <w:rPr>
           <w:rFonts w:ascii="Segoe UI" w:hAnsi="Segoe UI" w:cs="Segoe UI"/>
+          <w:highlight w:val="yellow"/>
           <w:shd w:val="clear" w:color="auto" w:fill="FFFFFF"/>
           <w:lang w:val="en-US"/>
         </w:rPr>
@@ -5223,6 +5614,7 @@
       <w:r>
         <w:rPr>
           <w:rFonts w:ascii="Segoe UI" w:hAnsi="Segoe UI" w:cs="Segoe UI"/>
+          <w:highlight w:val="yellow"/>
           <w:shd w:val="clear" w:color="auto" w:fill="FFFFFF"/>
         </w:rPr>
         <w:t></w:t>
@@ -5231,6 +5623,7 @@
       <w:r>
         <w:rPr>
           <w:rFonts w:ascii="Segoe UI" w:hAnsi="Segoe UI" w:cs="Segoe UI"/>
+          <w:highlight w:val="yellow"/>
           <w:shd w:val="clear" w:color="auto" w:fill="FFFFFF"/>
           <w:lang w:val="en-US"/>
         </w:rPr>
@@ -5240,6 +5633,7 @@
       <w:r>
         <w:rPr>
           <w:rFonts w:ascii="Segoe UI" w:hAnsi="Segoe UI" w:cs="Segoe UI"/>
+          <w:highlight w:val="yellow"/>
           <w:shd w:val="clear" w:color="auto" w:fill="FFFFFF"/>
         </w:rPr>
         <w:t></w:t>
@@ -5247,6 +5641,7 @@
       <w:r>
         <w:rPr>
           <w:rFonts w:ascii="Segoe UI" w:hAnsi="Segoe UI" w:cs="Segoe UI"/>
+          <w:highlight w:val="yellow"/>
           <w:shd w:val="clear" w:color="auto" w:fill="FFFFFF"/>
           <w:lang w:val="en-US"/>
         </w:rPr>
@@ -5255,6 +5650,7 @@
       <w:r>
         <w:rPr>
           <w:rFonts w:ascii="Segoe UI" w:hAnsi="Segoe UI" w:cs="Segoe UI"/>
+          <w:highlight w:val="yellow"/>
           <w:shd w:val="clear" w:color="auto" w:fill="FFFFFF"/>
         </w:rPr>
         <w:t></w:t>
@@ -5263,6 +5659,7 @@
       <w:r>
         <w:rPr>
           <w:rFonts w:ascii="Segoe UI" w:hAnsi="Segoe UI" w:cs="Segoe UI"/>
+          <w:highlight w:val="yellow"/>
           <w:shd w:val="clear" w:color="auto" w:fill="FFFFFF"/>
           <w:lang w:val="en-US"/>
         </w:rPr>
@@ -5272,6 +5669,7 @@
       <w:r>
         <w:rPr>
           <w:rFonts w:ascii="Segoe UI" w:hAnsi="Segoe UI" w:cs="Segoe UI"/>
+          <w:highlight w:val="yellow"/>
           <w:shd w:val="clear" w:color="auto" w:fill="FFFFFF"/>
         </w:rPr>
         <w:t></w:t>
@@ -5279,6 +5677,7 @@
       <w:r>
         <w:rPr>
           <w:rFonts w:ascii="Segoe UI" w:hAnsi="Segoe UI" w:cs="Segoe UI"/>
+          <w:highlight w:val="yellow"/>
           <w:shd w:val="clear" w:color="auto" w:fill="FFFFFF"/>
           <w:lang w:val="en-US"/>
         </w:rPr>
@@ -5287,6 +5686,7 @@
       <w:r>
         <w:rPr>
           <w:rFonts w:ascii="Segoe UI" w:hAnsi="Segoe UI" w:cs="Segoe UI"/>
+          <w:highlight w:val="yellow"/>
           <w:shd w:val="clear" w:color="auto" w:fill="FFFFFF"/>
           <w:lang w:val="en-US"/>
         </w:rPr>
@@ -5295,6 +5695,7 @@
       <w:r>
         <w:rPr>
           <w:rFonts w:ascii="Segoe UI" w:hAnsi="Segoe UI" w:cs="Segoe UI"/>
+          <w:highlight w:val="yellow"/>
           <w:shd w:val="clear" w:color="auto" w:fill="FFFFFF"/>
           <w:lang w:val="en-US"/>
         </w:rPr>
@@ -5304,6 +5705,7 @@
       <w:r>
         <w:rPr>
           <w:rFonts w:ascii="Segoe UI" w:hAnsi="Segoe UI" w:cs="Segoe UI"/>
+          <w:highlight w:val="yellow"/>
           <w:shd w:val="clear" w:color="auto" w:fill="FFFFFF"/>
           <w:lang w:val="en-US"/>
         </w:rPr>
@@ -5313,15 +5715,17 @@
       <w:r>
         <w:rPr>
           <w:rFonts w:ascii="Segoe UI" w:hAnsi="Segoe UI" w:cs="Segoe UI"/>
-          <w:shd w:val="clear" w:color="auto" w:fill="FFFFFF"/>
-          <w:lang w:val="en-US"/>
-        </w:rPr>
-        <w:t xml:space="preserve"> </w:t>
-      </w:r>
-      <w:proofErr w:type="spellStart"/>
-      <w:r>
-        <w:rPr>
-          <w:rFonts w:ascii="Segoe UI" w:hAnsi="Segoe UI" w:cs="Segoe UI"/>
+          <w:highlight w:val="yellow"/>
+          <w:shd w:val="clear" w:color="auto" w:fill="FFFFFF"/>
+          <w:lang w:val="en-US"/>
+        </w:rPr>
+        <w:t xml:space="preserve"> </w:t>
+      </w:r>
+      <w:proofErr w:type="spellStart"/>
+      <w:r>
+        <w:rPr>
+          <w:rFonts w:ascii="Segoe UI" w:hAnsi="Segoe UI" w:cs="Segoe UI"/>
+          <w:highlight w:val="yellow"/>
           <w:shd w:val="clear" w:color="auto" w:fill="FFFFFF"/>
           <w:lang w:val="en-US"/>
         </w:rPr>
@@ -5331,6 +5735,7 @@
       <w:r>
         <w:rPr>
           <w:rFonts w:ascii="Segoe UI" w:hAnsi="Segoe UI" w:cs="Segoe UI"/>
+          <w:highlight w:val="yellow"/>
           <w:shd w:val="clear" w:color="auto" w:fill="FFFFFF"/>
           <w:lang w:val="en-US"/>
         </w:rPr>
@@ -5340,6 +5745,7 @@
       <w:r>
         <w:rPr>
           <w:rFonts w:ascii="Segoe UI" w:hAnsi="Segoe UI" w:cs="Segoe UI"/>
+          <w:highlight w:val="yellow"/>
           <w:shd w:val="clear" w:color="auto" w:fill="FFFFFF"/>
           <w:lang w:val="en-US"/>
         </w:rPr>
@@ -5687,7 +6093,6 @@
           <w:shd w:val="clear" w:color="auto" w:fill="FFFFFF"/>
           <w:lang w:val="en-US"/>
         </w:rPr>
-        <w:lastRenderedPageBreak/>
         <w:t> </w:t>
       </w:r>
       <w:r>
@@ -5922,17 +6327,22 @@
           <w:rFonts w:ascii="Segoe UI" w:eastAsia="Times New Roman" w:hAnsi="Segoe UI" w:cs="Segoe UI"/>
           <w:sz w:val="24"/>
           <w:szCs w:val="24"/>
+          <w:highlight w:val="yellow"/>
           <w:lang w:eastAsia="de-AT"/>
         </w:rPr>
       </w:pPr>
+      <w:bookmarkStart w:id="0" w:name="_GoBack"/>
+      <w:bookmarkEnd w:id="0"/>
       <w:proofErr w:type="spellStart"/>
       <w:r>
         <w:rPr>
           <w:rFonts w:ascii="Segoe UI" w:eastAsia="Times New Roman" w:hAnsi="Segoe UI" w:cs="Segoe UI"/>
           <w:sz w:val="24"/>
           <w:szCs w:val="24"/>
+          <w:highlight w:val="yellow"/>
           <w:lang w:val="en-US" w:eastAsia="de-AT"/>
         </w:rPr>
+        <w:lastRenderedPageBreak/>
         <w:t>Banko</w:t>
       </w:r>
       <w:proofErr w:type="spellEnd"/>
@@ -5941,6 +6351,7 @@
           <w:rFonts w:ascii="Segoe UI" w:eastAsia="Times New Roman" w:hAnsi="Segoe UI" w:cs="Segoe UI"/>
           <w:sz w:val="24"/>
           <w:szCs w:val="24"/>
+          <w:highlight w:val="yellow"/>
           <w:lang w:val="en-US" w:eastAsia="de-AT"/>
         </w:rPr>
         <w:t xml:space="preserve">, M. and E. Brill (2001). Scaling to very </w:t>
@@ -5951,6 +6362,7 @@
           <w:rFonts w:ascii="Segoe UI" w:eastAsia="Times New Roman" w:hAnsi="Segoe UI" w:cs="Segoe UI"/>
           <w:sz w:val="24"/>
           <w:szCs w:val="24"/>
+          <w:highlight w:val="yellow"/>
           <w:lang w:val="en-US" w:eastAsia="de-AT"/>
         </w:rPr>
         <w:t>very</w:t>
@@ -5961,6 +6373,7 @@
           <w:rFonts w:ascii="Segoe UI" w:eastAsia="Times New Roman" w:hAnsi="Segoe UI" w:cs="Segoe UI"/>
           <w:sz w:val="24"/>
           <w:szCs w:val="24"/>
+          <w:highlight w:val="yellow"/>
           <w:lang w:val="en-US" w:eastAsia="de-AT"/>
         </w:rPr>
         <w:t xml:space="preserve"> large corpora for natural language disambiguation. Proceedings of the 39th Annual Meeting on Association for Computational Linguistics. </w:t>
@@ -5970,6 +6383,7 @@
           <w:rFonts w:ascii="Segoe UI" w:eastAsia="Times New Roman" w:hAnsi="Segoe UI" w:cs="Segoe UI"/>
           <w:sz w:val="24"/>
           <w:szCs w:val="24"/>
+          <w:highlight w:val="yellow"/>
           <w:lang w:eastAsia="de-AT"/>
         </w:rPr>
         <w:t xml:space="preserve">Toulouse, France, </w:t>
@@ -5980,6 +6394,7 @@
           <w:rFonts w:ascii="Segoe UI" w:eastAsia="Times New Roman" w:hAnsi="Segoe UI" w:cs="Segoe UI"/>
           <w:sz w:val="24"/>
           <w:szCs w:val="24"/>
+          <w:highlight w:val="yellow"/>
           <w:lang w:eastAsia="de-AT"/>
         </w:rPr>
         <w:t>Association</w:t>
@@ -5990,6 +6405,7 @@
           <w:rFonts w:ascii="Segoe UI" w:eastAsia="Times New Roman" w:hAnsi="Segoe UI" w:cs="Segoe UI"/>
           <w:sz w:val="24"/>
           <w:szCs w:val="24"/>
+          <w:highlight w:val="yellow"/>
           <w:lang w:eastAsia="de-AT"/>
         </w:rPr>
         <w:t xml:space="preserve"> </w:t>
@@ -6000,6 +6416,7 @@
           <w:rFonts w:ascii="Segoe UI" w:eastAsia="Times New Roman" w:hAnsi="Segoe UI" w:cs="Segoe UI"/>
           <w:sz w:val="24"/>
           <w:szCs w:val="24"/>
+          <w:highlight w:val="yellow"/>
           <w:lang w:eastAsia="de-AT"/>
         </w:rPr>
         <w:t>for</w:t>
@@ -6010,6 +6427,7 @@
           <w:rFonts w:ascii="Segoe UI" w:eastAsia="Times New Roman" w:hAnsi="Segoe UI" w:cs="Segoe UI"/>
           <w:sz w:val="24"/>
           <w:szCs w:val="24"/>
+          <w:highlight w:val="yellow"/>
           <w:lang w:eastAsia="de-AT"/>
         </w:rPr>
         <w:t xml:space="preserve"> Computational </w:t>
@@ -6020,6 +6438,7 @@
           <w:rFonts w:ascii="Segoe UI" w:eastAsia="Times New Roman" w:hAnsi="Segoe UI" w:cs="Segoe UI"/>
           <w:sz w:val="24"/>
           <w:szCs w:val="24"/>
+          <w:highlight w:val="yellow"/>
           <w:lang w:eastAsia="de-AT"/>
         </w:rPr>
         <w:t>Linguistics</w:t>
@@ -6030,6 +6449,7 @@
           <w:rFonts w:ascii="Segoe UI" w:eastAsia="Times New Roman" w:hAnsi="Segoe UI" w:cs="Segoe UI"/>
           <w:sz w:val="24"/>
           <w:szCs w:val="24"/>
+          <w:highlight w:val="yellow"/>
           <w:lang w:eastAsia="de-AT"/>
         </w:rPr>
         <w:t xml:space="preserve">: 26-33. </w:t>
@@ -6039,6 +6459,7 @@
           <w:rFonts w:ascii="Segoe UI" w:eastAsia="Times New Roman" w:hAnsi="Segoe UI" w:cs="Segoe UI"/>
           <w:sz w:val="24"/>
           <w:szCs w:val="24"/>
+          <w:highlight w:val="yellow"/>
           <w:lang w:eastAsia="de-AT"/>
         </w:rPr>
         <w:sym w:font="Wingdings" w:char="F0E0"/>
@@ -6048,6 +6469,7 @@
           <w:rFonts w:ascii="Segoe UI" w:eastAsia="Times New Roman" w:hAnsi="Segoe UI" w:cs="Segoe UI"/>
           <w:sz w:val="24"/>
           <w:szCs w:val="24"/>
+          <w:highlight w:val="yellow"/>
           <w:lang w:eastAsia="de-AT"/>
         </w:rPr>
         <w:t xml:space="preserve"> Formatierungsfehler; dieser ist zwei Punkte eingerückt</w:t>

</xml_diff>